<commit_message>
Arquivos atualizados por Pedro Henrique
</commit_message>
<xml_diff>
--- a/Covid-19.docx
+++ b/Covid-19.docx
@@ -456,6 +456,16 @@
           <w:lang w:val="pt-BR"/>
         </w:rPr>
       </w:pPr>
+    </w:p>
+    <w:p>
+      <w:r>
+        <w:t>Pergunta Teste?</w:t>
+      </w:r>
+    </w:p>
+    <w:p>
+      <w:r>
+        <w:t>Resposta Teste.</w:t>
+      </w:r>
     </w:p>
     <w:sectPr>
       <w:pgSz w:w="12240" w:h="15840"/>

</xml_diff>